<commit_message>
Add revised iteration #1 plan
</commit_message>
<xml_diff>
--- a/Iteration #1 Plan.docx
+++ b/Iteration #1 Plan.docx
@@ -70,6 +70,29 @@
           <w:rtl w:val="0"/>
         </w:rPr>
         <w:t xml:space="preserve">For our first iteration, we will be completing the “View Schedule” use case, since this is a very important part of our system, whose failure poses a large risk to our system’s development. Once we have completed this use case, the others will be much easier to implement than they would be otherwise, so this will be the only use case we will attempt to complete in this iteration.</w:t>
+      </w:r>
+    </w:p>
+    <w:p>
+      <w:pPr>
+        <w:contextualSpacing w:val="0"/>
+        <w:rPr/>
+      </w:pPr>
+      <w:r>
+        <w:rPr>
+          <w:rtl w:val="0"/>
+        </w:rPr>
+      </w:r>
+    </w:p>
+    <w:p>
+      <w:pPr>
+        <w:contextualSpacing w:val="0"/>
+        <w:rPr/>
+      </w:pPr>
+      <w:r>
+        <w:rPr>
+          <w:rtl w:val="0"/>
+        </w:rPr>
+        <w:t xml:space="preserve">In order to fully implement this use case, we will first create a complete use case description for it, then implement the main flow, then all the alternative flows that we come up with. We will then do some testing to ensure that the system always behaves as expected for various user actions.</w:t>
       </w:r>
     </w:p>
     <w:sectPr>

</xml_diff>